<commit_message>
Cover letter and responses
</commit_message>
<xml_diff>
--- a/CoverLetter.docx
+++ b/CoverLetter.docx
@@ -61,7 +61,33 @@
           <w:sz w:val="24"/>
           <w:szCs w:val="24"/>
         </w:rPr>
-        <w:t xml:space="preserve">the point-by-point summary of the cover letter and </w:t>
+        <w:t xml:space="preserve">the </w:t>
+      </w:r>
+      <w:r>
+        <w:rPr>
+          <w:color w:val="auto"/>
+          <w:sz w:val="24"/>
+          <w:szCs w:val="24"/>
+        </w:rPr>
+        <w:t>response</w:t>
+      </w:r>
+      <w:bookmarkStart w:id="0" w:name="_GoBack"/>
+      <w:bookmarkEnd w:id="0"/>
+      <w:r>
+        <w:rPr>
+          <w:color w:val="auto"/>
+          <w:sz w:val="24"/>
+          <w:szCs w:val="24"/>
+        </w:rPr>
+        <w:t xml:space="preserve"> to the reviewer comments</w:t>
+      </w:r>
+      <w:r>
+        <w:rPr>
+          <w:color w:val="auto"/>
+          <w:sz w:val="24"/>
+          <w:szCs w:val="24"/>
+        </w:rPr>
+        <w:t xml:space="preserve"> and </w:t>
       </w:r>
       <w:r>
         <w:rPr>
@@ -1497,6 +1523,7 @@
           <w:sz w:val="24"/>
           <w:szCs w:val="24"/>
         </w:rPr>
+        <w:lastRenderedPageBreak/>
         <w:t>Following Reviewer 1’s suggestion</w:t>
       </w:r>
       <w:r>
@@ -1618,8 +1645,6 @@
         </w:rPr>
         <w:t>We would like to again express our appreciation for all three reviewers’ comments and critiques and hope these revisions improve the overall strength and clarity of our manuscript.</w:t>
       </w:r>
-      <w:bookmarkStart w:id="0" w:name="_GoBack"/>
-      <w:bookmarkEnd w:id="0"/>
     </w:p>
     <w:sectPr>
       <w:pgSz w:w="12240" w:h="15840"/>

</xml_diff>